<commit_message>
Added LED to PCB, slightly adapted some texts
</commit_message>
<xml_diff>
--- a/Electrical/OutputImages/Servo_Tester.docx
+++ b/Electrical/OutputImages/Servo_Tester.docx
@@ -7,21 +7,26 @@
         <w:t xml:space="preserve">Servo_Tester </w:t>
       </w:r>
       <w:r>
-        <w:t>V1.0</w:t>
+        <w:t>V</w:t>
+      </w:r>
+      <w:r>
+        <w:t>2</w:t>
+      </w:r>
+      <w:r>
+        <w:t>.0</w:t>
       </w:r>
     </w:p>
     <w:p/>
-    <w:p/>
     <w:p>
       <w:r>
         <w:rPr>
           <w:noProof/>
         </w:rPr>
         <w:drawing>
-          <wp:inline distT="0" distB="0" distL="0" distR="0" wp14:anchorId="31FE10EC" wp14:editId="298381E6">
-            <wp:extent cx="742950" cy="2600325"/>
-            <wp:effectExtent l="0" t="0" r="0" b="9525"/>
-            <wp:docPr id="1543385442" name="Grafik 3"/>
+          <wp:inline distT="0" distB="0" distL="0" distR="0" wp14:anchorId="4BCD2EAC" wp14:editId="1984684F">
+            <wp:extent cx="742950" cy="2686050"/>
+            <wp:effectExtent l="0" t="0" r="0" b="0"/>
+            <wp:docPr id="923058870" name="Grafik 1"/>
             <wp:cNvGraphicFramePr>
               <a:graphicFrameLocks xmlns:a="http://schemas.openxmlformats.org/drawingml/2006/main" noChangeAspect="1"/>
             </wp:cNvGraphicFramePr>
@@ -29,7 +34,7 @@
               <a:graphicData uri="http://schemas.openxmlformats.org/drawingml/2006/picture">
                 <pic:pic xmlns:pic="http://schemas.openxmlformats.org/drawingml/2006/picture">
                   <pic:nvPicPr>
-                    <pic:cNvPr id="1543385442" name=""/>
+                    <pic:cNvPr id="923058870" name=""/>
                     <pic:cNvPicPr/>
                   </pic:nvPicPr>
                   <pic:blipFill>
@@ -45,9 +50,9 @@
                     </a:stretch>
                   </pic:blipFill>
                   <pic:spPr>
-                    <a:xfrm flipH="1">
+                    <a:xfrm>
                       <a:off x="0" y="0"/>
-                      <a:ext cx="742950" cy="2600325"/>
+                      <a:ext cx="742950" cy="2686050"/>
                     </a:xfrm>
                     <a:prstGeom prst="rect">
                       <a:avLst/>
@@ -60,9 +65,15 @@
         </w:drawing>
       </w:r>
       <w:r>
-        <w:tab/>
-      </w:r>
-      <w:r>
+        <w:rPr>
+          <w:noProof/>
+        </w:rPr>
+        <w:tab/>
+      </w:r>
+      <w:r>
+        <w:rPr>
+          <w:noProof/>
+        </w:rPr>
         <w:tab/>
       </w:r>
       <w:r>
@@ -70,10 +81,10 @@
           <w:noProof/>
         </w:rPr>
         <w:drawing>
-          <wp:inline distT="0" distB="0" distL="0" distR="0" wp14:anchorId="55B3ECFC" wp14:editId="729773E8">
-            <wp:extent cx="742950" cy="2600325"/>
-            <wp:effectExtent l="0" t="0" r="0" b="9525"/>
-            <wp:docPr id="2054525616" name="Grafik 2054525616"/>
+          <wp:inline distT="0" distB="0" distL="0" distR="0" wp14:anchorId="10760B6D" wp14:editId="1BA0FCC3">
+            <wp:extent cx="742950" cy="2686050"/>
+            <wp:effectExtent l="0" t="0" r="0" b="0"/>
+            <wp:docPr id="1568638790" name="Grafik 1568638790"/>
             <wp:cNvGraphicFramePr>
               <a:graphicFrameLocks xmlns:a="http://schemas.openxmlformats.org/drawingml/2006/main" noChangeAspect="1"/>
             </wp:cNvGraphicFramePr>
@@ -81,7 +92,7 @@
               <a:graphicData uri="http://schemas.openxmlformats.org/drawingml/2006/picture">
                 <pic:pic xmlns:pic="http://schemas.openxmlformats.org/drawingml/2006/picture">
                   <pic:nvPicPr>
-                    <pic:cNvPr id="1543385442" name=""/>
+                    <pic:cNvPr id="923058870" name=""/>
                     <pic:cNvPicPr/>
                   </pic:nvPicPr>
                   <pic:blipFill>
@@ -97,9 +108,9 @@
                     </a:stretch>
                   </pic:blipFill>
                   <pic:spPr>
-                    <a:xfrm flipH="1">
+                    <a:xfrm>
                       <a:off x="0" y="0"/>
-                      <a:ext cx="742950" cy="2600325"/>
+                      <a:ext cx="742950" cy="2686050"/>
                     </a:xfrm>
                     <a:prstGeom prst="rect">
                       <a:avLst/>
@@ -112,9 +123,15 @@
         </w:drawing>
       </w:r>
       <w:r>
-        <w:tab/>
-      </w:r>
-      <w:r>
+        <w:rPr>
+          <w:noProof/>
+        </w:rPr>
+        <w:tab/>
+      </w:r>
+      <w:r>
+        <w:rPr>
+          <w:noProof/>
+        </w:rPr>
         <w:tab/>
       </w:r>
       <w:r>
@@ -122,10 +139,10 @@
           <w:noProof/>
         </w:rPr>
         <w:drawing>
-          <wp:inline distT="0" distB="0" distL="0" distR="0" wp14:anchorId="6FD56A68" wp14:editId="696000C1">
-            <wp:extent cx="742950" cy="2600325"/>
-            <wp:effectExtent l="0" t="0" r="0" b="9525"/>
-            <wp:docPr id="1986599807" name="Grafik 1986599807"/>
+          <wp:inline distT="0" distB="0" distL="0" distR="0" wp14:anchorId="640C827D" wp14:editId="4EF6EBB9">
+            <wp:extent cx="742950" cy="2686050"/>
+            <wp:effectExtent l="0" t="0" r="0" b="0"/>
+            <wp:docPr id="1953711430" name="Grafik 1953711430"/>
             <wp:cNvGraphicFramePr>
               <a:graphicFrameLocks xmlns:a="http://schemas.openxmlformats.org/drawingml/2006/main" noChangeAspect="1"/>
             </wp:cNvGraphicFramePr>
@@ -133,7 +150,7 @@
               <a:graphicData uri="http://schemas.openxmlformats.org/drawingml/2006/picture">
                 <pic:pic xmlns:pic="http://schemas.openxmlformats.org/drawingml/2006/picture">
                   <pic:nvPicPr>
-                    <pic:cNvPr id="1543385442" name=""/>
+                    <pic:cNvPr id="923058870" name=""/>
                     <pic:cNvPicPr/>
                   </pic:nvPicPr>
                   <pic:blipFill>
@@ -149,9 +166,9 @@
                     </a:stretch>
                   </pic:blipFill>
                   <pic:spPr>
-                    <a:xfrm flipH="1">
+                    <a:xfrm>
                       <a:off x="0" y="0"/>
-                      <a:ext cx="742950" cy="2600325"/>
+                      <a:ext cx="742950" cy="2686050"/>
                     </a:xfrm>
                     <a:prstGeom prst="rect">
                       <a:avLst/>
@@ -164,9 +181,15 @@
         </w:drawing>
       </w:r>
       <w:r>
-        <w:tab/>
-      </w:r>
-      <w:r>
+        <w:rPr>
+          <w:noProof/>
+        </w:rPr>
+        <w:tab/>
+      </w:r>
+      <w:r>
+        <w:rPr>
+          <w:noProof/>
+        </w:rPr>
         <w:tab/>
       </w:r>
       <w:r>
@@ -174,10 +197,10 @@
           <w:noProof/>
         </w:rPr>
         <w:drawing>
-          <wp:inline distT="0" distB="0" distL="0" distR="0" wp14:anchorId="6B75CB3E" wp14:editId="21030BD3">
-            <wp:extent cx="742950" cy="2600325"/>
-            <wp:effectExtent l="0" t="0" r="0" b="9525"/>
-            <wp:docPr id="262262812" name="Grafik 262262812"/>
+          <wp:inline distT="0" distB="0" distL="0" distR="0" wp14:anchorId="43F8D209" wp14:editId="3B9E8D98">
+            <wp:extent cx="742950" cy="2686050"/>
+            <wp:effectExtent l="0" t="0" r="0" b="0"/>
+            <wp:docPr id="1378663454" name="Grafik 1378663454"/>
             <wp:cNvGraphicFramePr>
               <a:graphicFrameLocks xmlns:a="http://schemas.openxmlformats.org/drawingml/2006/main" noChangeAspect="1"/>
             </wp:cNvGraphicFramePr>
@@ -185,7 +208,7 @@
               <a:graphicData uri="http://schemas.openxmlformats.org/drawingml/2006/picture">
                 <pic:pic xmlns:pic="http://schemas.openxmlformats.org/drawingml/2006/picture">
                   <pic:nvPicPr>
-                    <pic:cNvPr id="1543385442" name=""/>
+                    <pic:cNvPr id="923058870" name=""/>
                     <pic:cNvPicPr/>
                   </pic:nvPicPr>
                   <pic:blipFill>
@@ -201,9 +224,9 @@
                     </a:stretch>
                   </pic:blipFill>
                   <pic:spPr>
-                    <a:xfrm flipH="1">
+                    <a:xfrm>
                       <a:off x="0" y="0"/>
-                      <a:ext cx="742950" cy="2600325"/>
+                      <a:ext cx="742950" cy="2686050"/>
                     </a:xfrm>
                     <a:prstGeom prst="rect">
                       <a:avLst/>
@@ -223,10 +246,10 @@
           <w:noProof/>
         </w:rPr>
         <w:drawing>
-          <wp:inline distT="0" distB="0" distL="0" distR="0" wp14:anchorId="2FAE211A" wp14:editId="3E284247">
-            <wp:extent cx="742950" cy="2295525"/>
-            <wp:effectExtent l="0" t="0" r="0" b="9525"/>
-            <wp:docPr id="263233161" name="Grafik 1"/>
+          <wp:inline distT="0" distB="0" distL="0" distR="0" wp14:anchorId="452F0ECB" wp14:editId="395766AD">
+            <wp:extent cx="742950" cy="2381250"/>
+            <wp:effectExtent l="0" t="0" r="0" b="0"/>
+            <wp:docPr id="1046334458" name="Grafik 3"/>
             <wp:cNvGraphicFramePr>
               <a:graphicFrameLocks xmlns:a="http://schemas.openxmlformats.org/drawingml/2006/main" noChangeAspect="1"/>
             </wp:cNvGraphicFramePr>
@@ -234,7 +257,7 @@
               <a:graphicData uri="http://schemas.openxmlformats.org/drawingml/2006/picture">
                 <pic:pic xmlns:pic="http://schemas.openxmlformats.org/drawingml/2006/picture">
                   <pic:nvPicPr>
-                    <pic:cNvPr id="263233161" name=""/>
+                    <pic:cNvPr id="1046334458" name=""/>
                     <pic:cNvPicPr/>
                   </pic:nvPicPr>
                   <pic:blipFill>
@@ -250,9 +273,9 @@
                     </a:stretch>
                   </pic:blipFill>
                   <pic:spPr>
-                    <a:xfrm flipH="1">
+                    <a:xfrm>
                       <a:off x="0" y="0"/>
-                      <a:ext cx="742950" cy="2295525"/>
+                      <a:ext cx="742950" cy="2381250"/>
                     </a:xfrm>
                     <a:prstGeom prst="rect">
                       <a:avLst/>
@@ -275,10 +298,10 @@
           <w:noProof/>
         </w:rPr>
         <w:drawing>
-          <wp:inline distT="0" distB="0" distL="0" distR="0" wp14:anchorId="24AF58E8" wp14:editId="75F27466">
-            <wp:extent cx="742950" cy="2295525"/>
-            <wp:effectExtent l="0" t="0" r="0" b="9525"/>
-            <wp:docPr id="981844222" name="Grafik 981844222"/>
+          <wp:inline distT="0" distB="0" distL="0" distR="0" wp14:anchorId="4B909506" wp14:editId="04B1F0C2">
+            <wp:extent cx="742950" cy="2381250"/>
+            <wp:effectExtent l="0" t="0" r="0" b="0"/>
+            <wp:docPr id="243975704" name="Grafik 243975704"/>
             <wp:cNvGraphicFramePr>
               <a:graphicFrameLocks xmlns:a="http://schemas.openxmlformats.org/drawingml/2006/main" noChangeAspect="1"/>
             </wp:cNvGraphicFramePr>
@@ -286,7 +309,7 @@
               <a:graphicData uri="http://schemas.openxmlformats.org/drawingml/2006/picture">
                 <pic:pic xmlns:pic="http://schemas.openxmlformats.org/drawingml/2006/picture">
                   <pic:nvPicPr>
-                    <pic:cNvPr id="263233161" name=""/>
+                    <pic:cNvPr id="1046334458" name=""/>
                     <pic:cNvPicPr/>
                   </pic:nvPicPr>
                   <pic:blipFill>
@@ -302,9 +325,9 @@
                     </a:stretch>
                   </pic:blipFill>
                   <pic:spPr>
-                    <a:xfrm flipH="1">
+                    <a:xfrm>
                       <a:off x="0" y="0"/>
-                      <a:ext cx="742950" cy="2295525"/>
+                      <a:ext cx="742950" cy="2381250"/>
                     </a:xfrm>
                     <a:prstGeom prst="rect">
                       <a:avLst/>
@@ -327,10 +350,10 @@
           <w:noProof/>
         </w:rPr>
         <w:drawing>
-          <wp:inline distT="0" distB="0" distL="0" distR="0" wp14:anchorId="1A6FA2D5" wp14:editId="47C681B2">
-            <wp:extent cx="742950" cy="2295525"/>
-            <wp:effectExtent l="0" t="0" r="0" b="9525"/>
-            <wp:docPr id="269005627" name="Grafik 269005627"/>
+          <wp:inline distT="0" distB="0" distL="0" distR="0" wp14:anchorId="1226B246" wp14:editId="7191D4FC">
+            <wp:extent cx="742950" cy="2381250"/>
+            <wp:effectExtent l="0" t="0" r="0" b="0"/>
+            <wp:docPr id="2026972760" name="Grafik 2026972760"/>
             <wp:cNvGraphicFramePr>
               <a:graphicFrameLocks xmlns:a="http://schemas.openxmlformats.org/drawingml/2006/main" noChangeAspect="1"/>
             </wp:cNvGraphicFramePr>
@@ -338,7 +361,7 @@
               <a:graphicData uri="http://schemas.openxmlformats.org/drawingml/2006/picture">
                 <pic:pic xmlns:pic="http://schemas.openxmlformats.org/drawingml/2006/picture">
                   <pic:nvPicPr>
-                    <pic:cNvPr id="263233161" name=""/>
+                    <pic:cNvPr id="1046334458" name=""/>
                     <pic:cNvPicPr/>
                   </pic:nvPicPr>
                   <pic:blipFill>
@@ -354,9 +377,9 @@
                     </a:stretch>
                   </pic:blipFill>
                   <pic:spPr>
-                    <a:xfrm flipH="1">
+                    <a:xfrm>
                       <a:off x="0" y="0"/>
-                      <a:ext cx="742950" cy="2295525"/>
+                      <a:ext cx="742950" cy="2381250"/>
                     </a:xfrm>
                     <a:prstGeom prst="rect">
                       <a:avLst/>
@@ -379,10 +402,10 @@
           <w:noProof/>
         </w:rPr>
         <w:drawing>
-          <wp:inline distT="0" distB="0" distL="0" distR="0" wp14:anchorId="33005C2F" wp14:editId="2FDD4274">
-            <wp:extent cx="742950" cy="2295525"/>
-            <wp:effectExtent l="0" t="0" r="0" b="9525"/>
-            <wp:docPr id="2132589604" name="Grafik 2132589604"/>
+          <wp:inline distT="0" distB="0" distL="0" distR="0" wp14:anchorId="7B1F68D7" wp14:editId="7F05F2AB">
+            <wp:extent cx="742950" cy="2381250"/>
+            <wp:effectExtent l="0" t="0" r="0" b="0"/>
+            <wp:docPr id="1600589776" name="Grafik 1600589776"/>
             <wp:cNvGraphicFramePr>
               <a:graphicFrameLocks xmlns:a="http://schemas.openxmlformats.org/drawingml/2006/main" noChangeAspect="1"/>
             </wp:cNvGraphicFramePr>
@@ -390,7 +413,7 @@
               <a:graphicData uri="http://schemas.openxmlformats.org/drawingml/2006/picture">
                 <pic:pic xmlns:pic="http://schemas.openxmlformats.org/drawingml/2006/picture">
                   <pic:nvPicPr>
-                    <pic:cNvPr id="263233161" name=""/>
+                    <pic:cNvPr id="1046334458" name=""/>
                     <pic:cNvPicPr/>
                   </pic:nvPicPr>
                   <pic:blipFill>
@@ -406,9 +429,9 @@
                     </a:stretch>
                   </pic:blipFill>
                   <pic:spPr>
-                    <a:xfrm flipH="1">
+                    <a:xfrm>
                       <a:off x="0" y="0"/>
-                      <a:ext cx="742950" cy="2295525"/>
+                      <a:ext cx="742950" cy="2381250"/>
                     </a:xfrm>
                     <a:prstGeom prst="rect">
                       <a:avLst/>
@@ -428,10 +451,10 @@
           <w:noProof/>
         </w:rPr>
         <w:drawing>
-          <wp:inline distT="0" distB="0" distL="0" distR="0" wp14:anchorId="01E0DF6F" wp14:editId="2AE8549B">
-            <wp:extent cx="742950" cy="2295525"/>
-            <wp:effectExtent l="0" t="0" r="0" b="9525"/>
-            <wp:docPr id="877429109" name="Grafik 2"/>
+          <wp:inline distT="0" distB="0" distL="0" distR="0" wp14:anchorId="545CA7F1" wp14:editId="01A3ABFC">
+            <wp:extent cx="742950" cy="2381250"/>
+            <wp:effectExtent l="0" t="0" r="0" b="0"/>
+            <wp:docPr id="1785249230" name="Grafik 2"/>
             <wp:cNvGraphicFramePr>
               <a:graphicFrameLocks xmlns:a="http://schemas.openxmlformats.org/drawingml/2006/main" noChangeAspect="1"/>
             </wp:cNvGraphicFramePr>
@@ -439,7 +462,7 @@
               <a:graphicData uri="http://schemas.openxmlformats.org/drawingml/2006/picture">
                 <pic:pic xmlns:pic="http://schemas.openxmlformats.org/drawingml/2006/picture">
                   <pic:nvPicPr>
-                    <pic:cNvPr id="877429109" name=""/>
+                    <pic:cNvPr id="1785249230" name=""/>
                     <pic:cNvPicPr/>
                   </pic:nvPicPr>
                   <pic:blipFill>
@@ -457,7 +480,7 @@
                   <pic:spPr>
                     <a:xfrm>
                       <a:off x="0" y="0"/>
-                      <a:ext cx="742950" cy="2295525"/>
+                      <a:ext cx="742950" cy="2381250"/>
                     </a:xfrm>
                     <a:prstGeom prst="rect">
                       <a:avLst/>
@@ -480,10 +503,10 @@
           <w:noProof/>
         </w:rPr>
         <w:drawing>
-          <wp:inline distT="0" distB="0" distL="0" distR="0" wp14:anchorId="611B3149" wp14:editId="6B3EA871">
-            <wp:extent cx="742950" cy="2295525"/>
-            <wp:effectExtent l="0" t="0" r="0" b="9525"/>
-            <wp:docPr id="145459468" name="Grafik 145459468"/>
+          <wp:inline distT="0" distB="0" distL="0" distR="0" wp14:anchorId="48D64CA9" wp14:editId="6047C749">
+            <wp:extent cx="742950" cy="2381250"/>
+            <wp:effectExtent l="0" t="0" r="0" b="0"/>
+            <wp:docPr id="531185308" name="Grafik 531185308"/>
             <wp:cNvGraphicFramePr>
               <a:graphicFrameLocks xmlns:a="http://schemas.openxmlformats.org/drawingml/2006/main" noChangeAspect="1"/>
             </wp:cNvGraphicFramePr>
@@ -491,7 +514,7 @@
               <a:graphicData uri="http://schemas.openxmlformats.org/drawingml/2006/picture">
                 <pic:pic xmlns:pic="http://schemas.openxmlformats.org/drawingml/2006/picture">
                   <pic:nvPicPr>
-                    <pic:cNvPr id="877429109" name=""/>
+                    <pic:cNvPr id="1785249230" name=""/>
                     <pic:cNvPicPr/>
                   </pic:nvPicPr>
                   <pic:blipFill>
@@ -509,7 +532,7 @@
                   <pic:spPr>
                     <a:xfrm>
                       <a:off x="0" y="0"/>
-                      <a:ext cx="742950" cy="2295525"/>
+                      <a:ext cx="742950" cy="2381250"/>
                     </a:xfrm>
                     <a:prstGeom prst="rect">
                       <a:avLst/>
@@ -532,10 +555,10 @@
           <w:noProof/>
         </w:rPr>
         <w:drawing>
-          <wp:inline distT="0" distB="0" distL="0" distR="0" wp14:anchorId="5AA088B8" wp14:editId="5BA9DC40">
-            <wp:extent cx="742950" cy="2295525"/>
-            <wp:effectExtent l="0" t="0" r="0" b="9525"/>
-            <wp:docPr id="724737154" name="Grafik 724737154"/>
+          <wp:inline distT="0" distB="0" distL="0" distR="0" wp14:anchorId="5610DD16" wp14:editId="5FFE85FC">
+            <wp:extent cx="742950" cy="2381250"/>
+            <wp:effectExtent l="0" t="0" r="0" b="0"/>
+            <wp:docPr id="2137829814" name="Grafik 2137829814"/>
             <wp:cNvGraphicFramePr>
               <a:graphicFrameLocks xmlns:a="http://schemas.openxmlformats.org/drawingml/2006/main" noChangeAspect="1"/>
             </wp:cNvGraphicFramePr>
@@ -543,7 +566,7 @@
               <a:graphicData uri="http://schemas.openxmlformats.org/drawingml/2006/picture">
                 <pic:pic xmlns:pic="http://schemas.openxmlformats.org/drawingml/2006/picture">
                   <pic:nvPicPr>
-                    <pic:cNvPr id="877429109" name=""/>
+                    <pic:cNvPr id="1785249230" name=""/>
                     <pic:cNvPicPr/>
                   </pic:nvPicPr>
                   <pic:blipFill>
@@ -561,7 +584,7 @@
                   <pic:spPr>
                     <a:xfrm>
                       <a:off x="0" y="0"/>
-                      <a:ext cx="742950" cy="2295525"/>
+                      <a:ext cx="742950" cy="2381250"/>
                     </a:xfrm>
                     <a:prstGeom prst="rect">
                       <a:avLst/>
@@ -584,10 +607,10 @@
           <w:noProof/>
         </w:rPr>
         <w:drawing>
-          <wp:inline distT="0" distB="0" distL="0" distR="0" wp14:anchorId="3D6252D7" wp14:editId="0010C492">
-            <wp:extent cx="742950" cy="2295525"/>
-            <wp:effectExtent l="0" t="0" r="0" b="9525"/>
-            <wp:docPr id="2084235524" name="Grafik 2084235524"/>
+          <wp:inline distT="0" distB="0" distL="0" distR="0" wp14:anchorId="1AE8729E" wp14:editId="6281C9C0">
+            <wp:extent cx="742950" cy="2381250"/>
+            <wp:effectExtent l="0" t="0" r="0" b="0"/>
+            <wp:docPr id="651608167" name="Grafik 651608167"/>
             <wp:cNvGraphicFramePr>
               <a:graphicFrameLocks xmlns:a="http://schemas.openxmlformats.org/drawingml/2006/main" noChangeAspect="1"/>
             </wp:cNvGraphicFramePr>
@@ -595,7 +618,7 @@
               <a:graphicData uri="http://schemas.openxmlformats.org/drawingml/2006/picture">
                 <pic:pic xmlns:pic="http://schemas.openxmlformats.org/drawingml/2006/picture">
                   <pic:nvPicPr>
-                    <pic:cNvPr id="877429109" name=""/>
+                    <pic:cNvPr id="1785249230" name=""/>
                     <pic:cNvPicPr/>
                   </pic:nvPicPr>
                   <pic:blipFill>
@@ -613,7 +636,7 @@
                   <pic:spPr>
                     <a:xfrm>
                       <a:off x="0" y="0"/>
-                      <a:ext cx="742950" cy="2295525"/>
+                      <a:ext cx="742950" cy="2381250"/>
                     </a:xfrm>
                     <a:prstGeom prst="rect">
                       <a:avLst/>
@@ -1039,7 +1062,6 @@
   <w:style w:type="character" w:default="1" w:styleId="Absatz-Standardschriftart">
     <w:name w:val="Default Paragraph Font"/>
     <w:uiPriority w:val="1"/>
-    <w:semiHidden/>
     <w:unhideWhenUsed/>
   </w:style>
   <w:style w:type="table" w:default="1" w:styleId="NormaleTabelle">

</xml_diff>